<commit_message>
Update Word doc for project FC723.docx
</commit_message>
<xml_diff>
--- a/FC723 Portfolio Assessment 1 – Documentation/Word doc for project FC723.docx
+++ b/FC723 Portfolio Assessment 1 – Documentation/Word doc for project FC723.docx
@@ -280,6 +280,7 @@
         <w:ind w:hanging="270"/>
         <w:rPr>
           <w:rFonts w:ascii="-webkit-standard" w:eastAsia="Times New Roman" w:hAnsi="-webkit-standard" w:cs="Times New Roman"/>
+          <w:color w:val="002060"/>
           <w:kern w:val="0"/>
           <w:sz w:val="40"/>
           <w:szCs w:val="56"/>
@@ -309,6 +310,83 @@
           <w14:ligatures w14:val="none"/>
         </w:rPr>
         <w:t>26th January</w:t>
+      </w:r>
+    </w:p>
+    <w:p>
+      <w:pPr>
+        <w:spacing w:after="90" w:line="240" w:lineRule="auto"/>
+        <w:ind w:hanging="270"/>
+        <w:rPr>
+          <w:rFonts w:ascii="-webkit-standard" w:eastAsia="Times New Roman" w:hAnsi="-webkit-standard" w:cs="Times New Roman"/>
+          <w:color w:val="002060"/>
+          <w:kern w:val="0"/>
+          <w:sz w:val="40"/>
+          <w:szCs w:val="56"/>
+          <w:lang w:eastAsia="en-GB"/>
+          <w14:ligatures w14:val="none"/>
+        </w:rPr>
+      </w:pPr>
+    </w:p>
+    <w:p>
+      <w:pPr>
+        <w:spacing w:after="90" w:line="240" w:lineRule="auto"/>
+        <w:ind w:hanging="270"/>
+        <w:rPr>
+          <w:rFonts w:ascii="-webkit-standard" w:eastAsia="Times New Roman" w:hAnsi="-webkit-standard" w:cs="Times New Roman"/>
+          <w:color w:val="002060"/>
+          <w:kern w:val="0"/>
+          <w:sz w:val="40"/>
+          <w:szCs w:val="56"/>
+          <w:lang w:eastAsia="en-GB"/>
+          <w14:ligatures w14:val="none"/>
+        </w:rPr>
+      </w:pPr>
+      <w:proofErr w:type="spellStart"/>
+      <w:r>
+        <w:rPr>
+          <w:rFonts w:ascii="-webkit-standard" w:eastAsia="Times New Roman" w:hAnsi="-webkit-standard" w:cs="Times New Roman"/>
+          <w:kern w:val="0"/>
+          <w:sz w:val="40"/>
+          <w:szCs w:val="56"/>
+          <w:lang w:eastAsia="en-GB"/>
+          <w14:ligatures w14:val="none"/>
+        </w:rPr>
+        <w:t>Github</w:t>
+      </w:r>
+      <w:proofErr w:type="spellEnd"/>
+      <w:r>
+        <w:rPr>
+          <w:rFonts w:ascii="-webkit-standard" w:eastAsia="Times New Roman" w:hAnsi="-webkit-standard" w:cs="Times New Roman"/>
+          <w:kern w:val="0"/>
+          <w:sz w:val="40"/>
+          <w:szCs w:val="56"/>
+          <w:lang w:eastAsia="en-GB"/>
+          <w14:ligatures w14:val="none"/>
+        </w:rPr>
+        <w:t xml:space="preserve"> link:</w:t>
+      </w:r>
+      <w:r>
+        <w:rPr>
+          <w:rFonts w:ascii="-webkit-standard" w:eastAsia="Times New Roman" w:hAnsi="-webkit-standard" w:cs="Times New Roman"/>
+          <w:kern w:val="0"/>
+          <w:sz w:val="40"/>
+          <w:szCs w:val="56"/>
+          <w:lang w:eastAsia="en-GB"/>
+          <w14:ligatures w14:val="none"/>
+        </w:rPr>
+        <w:br/>
+      </w:r>
+      <w:r>
+        <w:rPr>
+          <w:rFonts w:ascii="-webkit-standard" w:eastAsia="Times New Roman" w:hAnsi="-webkit-standard" w:cs="Times New Roman"/>
+          <w:color w:val="002060"/>
+          <w:kern w:val="0"/>
+          <w:sz w:val="40"/>
+          <w:szCs w:val="56"/>
+          <w:lang w:eastAsia="en-GB"/>
+          <w14:ligatures w14:val="none"/>
+        </w:rPr>
+        <w:t>https://github.com/Yara4a/FC723-Portfolio-Assessment-1-P470459.git</w:t>
       </w:r>
     </w:p>
     <w:p>
@@ -493,34 +571,7 @@
     </w:p>
     <w:p>
       <w:pPr>
-        <w:pStyle w:val="s10"/>
-        <w:spacing w:before="0" w:beforeAutospacing="0" w:after="0" w:afterAutospacing="0" w:line="216" w:lineRule="atLeast"/>
-        <w:rPr>
-          <w:rStyle w:val="s30"/>
-          <w:rFonts w:ascii="Arial" w:eastAsiaTheme="majorEastAsia" w:hAnsi="Arial" w:cs="Arial"/>
-          <w:color w:val="000000"/>
-          <w:sz w:val="17"/>
-          <w:szCs w:val="17"/>
-        </w:rPr>
-      </w:pPr>
-    </w:p>
-    <w:p>
-      <w:pPr>
-        <w:pStyle w:val="s10"/>
-        <w:spacing w:before="0" w:beforeAutospacing="0" w:after="0" w:afterAutospacing="0" w:line="216" w:lineRule="atLeast"/>
-        <w:rPr>
-          <w:rStyle w:val="s30"/>
-          <w:rFonts w:ascii="Arial" w:eastAsiaTheme="majorEastAsia" w:hAnsi="Arial" w:cs="Arial"/>
-          <w:color w:val="000000"/>
-          <w:sz w:val="17"/>
-          <w:szCs w:val="17"/>
-        </w:rPr>
-      </w:pPr>
-    </w:p>
-    <w:p>
-      <w:pPr>
         <w:spacing w:after="90" w:line="240" w:lineRule="auto"/>
-        <w:ind w:hanging="270"/>
         <w:rPr>
           <w:rFonts w:ascii="-webkit-standard" w:eastAsia="Times New Roman" w:hAnsi="-webkit-standard" w:cs="Times New Roman"/>
           <w:kern w:val="0"/>
@@ -530,22 +581,10 @@
           <w14:ligatures w14:val="none"/>
         </w:rPr>
       </w:pPr>
-      <w:r>
-        <w:rPr>
-          <w:rFonts w:ascii="-webkit-standard" w:eastAsia="Times New Roman" w:hAnsi="-webkit-standard" w:cs="Times New Roman"/>
-          <w:kern w:val="0"/>
-          <w:sz w:val="48"/>
-          <w:szCs w:val="160"/>
-          <w:lang w:eastAsia="en-GB"/>
-          <w14:ligatures w14:val="none"/>
-        </w:rPr>
-        <w:t xml:space="preserve">   </w:t>
-      </w:r>
     </w:p>
     <w:p>
       <w:pPr>
         <w:spacing w:after="90" w:line="240" w:lineRule="auto"/>
-        <w:ind w:hanging="270"/>
         <w:rPr>
           <w:rFonts w:ascii="-webkit-standard" w:eastAsia="Times New Roman" w:hAnsi="-webkit-standard" w:cs="Times New Roman"/>
           <w:kern w:val="0"/>
@@ -556,24 +595,6 @@
         </w:rPr>
       </w:pPr>
     </w:p>
-    <w:p>
-      <w:pPr>
-        <w:spacing w:after="90" w:line="240" w:lineRule="auto"/>
-        <w:ind w:hanging="270"/>
-        <w:rPr>
-          <w:rFonts w:ascii="-webkit-standard" w:eastAsia="Times New Roman" w:hAnsi="-webkit-standard" w:cs="Times New Roman"/>
-          <w:color w:val="000000"/>
-          <w:kern w:val="0"/>
-          <w:sz w:val="48"/>
-          <w:szCs w:val="160"/>
-          <w:lang w:eastAsia="en-GB"/>
-          <w14:ligatures w14:val="none"/>
-        </w:rPr>
-      </w:pPr>
-    </w:p>
-    <w:p/>
-    <w:p/>
-    <w:p/>
     <w:p>
       <w:pPr>
         <w:spacing w:after="90" w:line="240" w:lineRule="auto"/>
@@ -673,6 +694,7 @@
           <w:sz w:val="37"/>
           <w:szCs w:val="48"/>
         </w:rPr>
+        <w:lastRenderedPageBreak/>
         <w:t>The pseudocode for the Euclidean Algorithm:</w:t>
       </w:r>
     </w:p>
@@ -841,6 +863,24 @@
           <w:sz w:val="32"/>
           <w:szCs w:val="40"/>
         </w:rPr>
+        <w:t>being</w:t>
+      </w:r>
+    </w:p>
+    <w:p>
+      <w:pPr>
+        <w:pStyle w:val="p1"/>
+        <w:rPr>
+          <w:rFonts w:asciiTheme="majorBidi" w:hAnsiTheme="majorBidi" w:cstheme="majorBidi"/>
+          <w:sz w:val="32"/>
+          <w:szCs w:val="40"/>
+        </w:rPr>
+      </w:pPr>
+      <w:r>
+        <w:rPr>
+          <w:rFonts w:asciiTheme="majorBidi" w:hAnsiTheme="majorBidi" w:cstheme="majorBidi"/>
+          <w:sz w:val="32"/>
+          <w:szCs w:val="40"/>
+        </w:rPr>
         <w:t xml:space="preserve">Function </w:t>
       </w:r>
       <w:r>
@@ -1454,6 +1494,34 @@
           <w:szCs w:val="40"/>
         </w:rPr>
       </w:pPr>
+    </w:p>
+    <w:p>
+      <w:pPr>
+        <w:pStyle w:val="p1"/>
+        <w:rPr>
+          <w:rFonts w:asciiTheme="majorBidi" w:hAnsiTheme="majorBidi" w:cstheme="majorBidi"/>
+          <w:sz w:val="32"/>
+          <w:szCs w:val="40"/>
+        </w:rPr>
+      </w:pPr>
+      <w:r>
+        <w:rPr>
+          <w:rFonts w:asciiTheme="majorBidi" w:hAnsiTheme="majorBidi" w:cstheme="majorBidi"/>
+          <w:sz w:val="32"/>
+          <w:szCs w:val="40"/>
+        </w:rPr>
+        <w:t>Begin</w:t>
+      </w:r>
+    </w:p>
+    <w:p>
+      <w:pPr>
+        <w:pStyle w:val="p1"/>
+        <w:rPr>
+          <w:rFonts w:asciiTheme="majorBidi" w:hAnsiTheme="majorBidi" w:cstheme="majorBidi"/>
+          <w:sz w:val="32"/>
+          <w:szCs w:val="40"/>
+        </w:rPr>
+      </w:pPr>
       <w:r>
         <w:rPr>
           <w:rFonts w:asciiTheme="majorBidi" w:hAnsiTheme="majorBidi" w:cstheme="majorBidi"/>
@@ -1876,18 +1944,6 @@
         <w:pStyle w:val="p1"/>
         <w:rPr>
           <w:rFonts w:asciiTheme="majorBidi" w:hAnsiTheme="majorBidi" w:cstheme="majorBidi"/>
-          <w:sz w:val="37"/>
-          <w:szCs w:val="48"/>
-        </w:rPr>
-      </w:pPr>
-    </w:p>
-    <w:p>
-      <w:pPr>
-        <w:pStyle w:val="p1"/>
-        <w:rPr>
-          <w:rFonts w:asciiTheme="majorBidi" w:hAnsiTheme="majorBidi" w:cstheme="majorBidi"/>
-          <w:b/>
-          <w:bCs/>
           <w:sz w:val="37"/>
           <w:szCs w:val="48"/>
         </w:rPr>

</xml_diff>